<commit_message>
adicinando tudo que eu fiz, e arrumando umas merdas q o emanuel fez cof cof
</commit_message>
<xml_diff>
--- a/Modelagem Logica/Modelagem Logica.docx
+++ b/Modelagem Logica/Modelagem Logica.docx
@@ -550,7 +550,19 @@
         <w:rPr>
           <w:noProof/>
         </w:rPr>
-        <w:t xml:space="preserve">ria, descricao, data, </w:t>
+        <w:t xml:space="preserve">ria, descricao, </w:t>
+      </w:r>
+      <w:r>
+        <w:rPr>
+          <w:noProof/>
+        </w:rPr>
+        <w:t>inicio</w:t>
+      </w:r>
+      <w:r>
+        <w:rPr>
+          <w:noProof/>
+        </w:rPr>
+        <w:t xml:space="preserve">, </w:t>
       </w:r>
       <w:r>
         <w:rPr>
@@ -770,6 +782,12 @@
         </w:rPr>
         <w:t xml:space="preserve"> </w:t>
       </w:r>
+      <w:r>
+        <w:rPr>
+          <w:noProof/>
+        </w:rPr>
+        <w:t xml:space="preserve"> </w:t>
+      </w:r>
     </w:p>
     <w:p>
       <w:pPr>
@@ -832,7 +850,19 @@
         <w:rPr>
           <w:noProof/>
         </w:rPr>
-        <w:t>, nome, senha, email, matricula)</w:t>
+        <w:t>, nome,</w:t>
+      </w:r>
+      <w:r>
+        <w:rPr>
+          <w:noProof/>
+        </w:rPr>
+        <w:t xml:space="preserve"> matricula,</w:t>
+      </w:r>
+      <w:r>
+        <w:rPr>
+          <w:noProof/>
+        </w:rPr>
+        <w:t xml:space="preserve"> senha, email)</w:t>
       </w:r>
       <w:r>
         <w:rPr>
@@ -840,6 +870,12 @@
         </w:rPr>
         <w:t xml:space="preserve"> </w:t>
       </w:r>
+      <w:r>
+        <w:rPr>
+          <w:noProof/>
+        </w:rPr>
+        <w:t xml:space="preserve"> </w:t>
+      </w:r>
     </w:p>
     <w:p>
       <w:pPr>
@@ -940,7 +976,25 @@
         <w:rPr>
           <w:noProof/>
         </w:rPr>
-        <w:t>, nome, senha, matricula, email)</w:t>
+        <w:t xml:space="preserve">, nome, </w:t>
+      </w:r>
+      <w:r>
+        <w:rPr>
+          <w:noProof/>
+        </w:rPr>
+        <w:t xml:space="preserve">matricula, </w:t>
+      </w:r>
+      <w:r>
+        <w:rPr>
+          <w:noProof/>
+        </w:rPr>
+        <w:t>senha, email)</w:t>
+      </w:r>
+      <w:r>
+        <w:rPr>
+          <w:noProof/>
+        </w:rPr>
+        <w:t xml:space="preserve"> </w:t>
       </w:r>
     </w:p>
     <w:p>
@@ -1032,6 +1086,12 @@
         </w:rPr>
         <w:t>, nome, descricao, inicio, #id_turma)</w:t>
       </w:r>
+      <w:r>
+        <w:rPr>
+          <w:noProof/>
+        </w:rPr>
+        <w:t xml:space="preserve"> </w:t>
+      </w:r>
     </w:p>
     <w:p>
       <w:pPr>
@@ -1152,7 +1212,31 @@
         <w:rPr>
           <w:noProof/>
         </w:rPr>
-        <w:t>, nome, em</w:t>
+        <w:t>, nome,</w:t>
+      </w:r>
+      <w:r>
+        <w:rPr>
+          <w:noProof/>
+        </w:rPr>
+        <w:t xml:space="preserve"> login,</w:t>
+      </w:r>
+      <w:r>
+        <w:rPr>
+          <w:noProof/>
+        </w:rPr>
+        <w:t xml:space="preserve"> </w:t>
+      </w:r>
+      <w:r>
+        <w:rPr>
+          <w:noProof/>
+        </w:rPr>
+        <w:t xml:space="preserve">senha, </w:t>
+      </w:r>
+      <w:r>
+        <w:rPr>
+          <w:noProof/>
+        </w:rPr>
+        <w:t>em</w:t>
       </w:r>
       <w:r>
         <w:rPr>
@@ -1164,7 +1248,7 @@
         <w:rPr>
           <w:noProof/>
         </w:rPr>
-        <w:t>l, login, senha)</w:t>
+        <w:t>l)</w:t>
       </w:r>
       <w:r>
         <w:rPr>
@@ -1172,6 +1256,12 @@
         </w:rPr>
         <w:t xml:space="preserve"> </w:t>
       </w:r>
+      <w:r>
+        <w:rPr>
+          <w:noProof/>
+        </w:rPr>
+        <w:t xml:space="preserve"> </w:t>
+      </w:r>
     </w:p>
     <w:p>
       <w:pPr>
@@ -1452,375 +1542,393 @@
         <w:rPr>
           <w:noProof/>
         </w:rPr>
+        <w:t xml:space="preserve">, </w:t>
+      </w:r>
+      <w:r>
+        <w:rPr>
+          <w:noProof/>
+        </w:rPr>
+        <w:t>inicio</w:t>
+      </w:r>
+      <w:r>
+        <w:rPr>
+          <w:noProof/>
+        </w:rPr>
         <w:t>, finalizada</w:t>
       </w:r>
       <w:r>
         <w:rPr>
           <w:noProof/>
         </w:rPr>
+        <w:t>, #id_aluno, #id_prova)</w:t>
+      </w:r>
+    </w:p>
+    <w:p>
+      <w:pPr>
+        <w:rPr>
+          <w:noProof/>
+        </w:rPr>
+      </w:pPr>
+      <w:r>
+        <w:rPr>
+          <w:noProof/>
+        </w:rPr>
+        <w:t>Resposta_Aluno(</w:t>
+      </w:r>
+      <w:r>
+        <w:rPr>
+          <w:noProof/>
+          <w:u w:val="single"/>
+        </w:rPr>
+        <w:t>id_resposta_aluno</w:t>
+      </w:r>
+      <w:r>
+        <w:rPr>
+          <w:noProof/>
+        </w:rPr>
+        <w:t>, #id_aluno, resposta</w:t>
+      </w:r>
+      <w:r>
+        <w:rPr>
+          <w:noProof/>
+        </w:rPr>
+        <w:t>, #id_questao</w:t>
+      </w:r>
+      <w:r>
+        <w:rPr>
+          <w:noProof/>
+        </w:rPr>
+        <w:t>)</w:t>
+      </w:r>
+    </w:p>
+    <w:p>
+      <w:pPr>
+        <w:rPr>
+          <w:noProof/>
+        </w:rPr>
+      </w:pPr>
+      <w:r>
+        <w:rPr>
+          <w:noProof/>
+        </w:rPr>
+        <w:t>Nota</w:t>
+      </w:r>
+      <w:r>
+        <w:rPr>
+          <w:noProof/>
+        </w:rPr>
+        <w:t>_Trabalho</w:t>
+      </w:r>
+      <w:r>
+        <w:rPr>
+          <w:noProof/>
+        </w:rPr>
+        <w:t>(</w:t>
+      </w:r>
+      <w:r>
+        <w:rPr>
+          <w:noProof/>
+          <w:u w:val="single"/>
+        </w:rPr>
+        <w:t>id_nota</w:t>
+      </w:r>
+      <w:r>
+        <w:rPr>
+          <w:noProof/>
+          <w:u w:val="single"/>
+        </w:rPr>
+        <w:t>_trabalho</w:t>
+      </w:r>
+      <w:r>
+        <w:rPr>
+          <w:noProof/>
+        </w:rPr>
+        <w:t>, valor, #id_trabalho</w:t>
+      </w:r>
+      <w:r>
+        <w:rPr>
+          <w:noProof/>
+        </w:rPr>
+        <w:t>, #id_aluno</w:t>
+      </w:r>
+      <w:r>
+        <w:rPr>
+          <w:noProof/>
+        </w:rPr>
+        <w:t>)</w:t>
+      </w:r>
+      <w:r>
+        <w:rPr>
+          <w:noProof/>
+        </w:rPr>
+        <w:tab/>
+      </w:r>
+    </w:p>
+    <w:p>
+      <w:pPr>
+        <w:rPr>
+          <w:noProof/>
+        </w:rPr>
+      </w:pPr>
+      <w:r>
+        <w:rPr>
+          <w:noProof/>
+        </w:rPr>
+        <w:t>Nota_Prova(</w:t>
+      </w:r>
+      <w:r>
+        <w:rPr>
+          <w:noProof/>
+          <w:u w:val="single"/>
+        </w:rPr>
+        <w:t>id_nota</w:t>
+      </w:r>
+      <w:r>
+        <w:rPr>
+          <w:noProof/>
+          <w:u w:val="single"/>
+        </w:rPr>
+        <w:t>_prova</w:t>
+      </w:r>
+      <w:r>
+        <w:rPr>
+          <w:noProof/>
+        </w:rPr>
+        <w:t>, valor, #id_prova, #id_aluno)</w:t>
+      </w:r>
+    </w:p>
+    <w:p>
+      <w:pPr>
+        <w:rPr>
+          <w:noProof/>
+        </w:rPr>
+      </w:pPr>
+      <w:r>
+        <w:rPr>
+          <w:noProof/>
+        </w:rPr>
+        <w:t>Questao(</w:t>
+      </w:r>
+      <w:r>
+        <w:rPr>
+          <w:noProof/>
+          <w:u w:val="single"/>
+        </w:rPr>
+        <w:t>id_questao</w:t>
+      </w:r>
+      <w:r>
+        <w:rPr>
+          <w:noProof/>
+        </w:rPr>
+        <w:t>, pergunta, tipo)</w:t>
+      </w:r>
+      <w:r>
+        <w:rPr>
+          <w:noProof/>
+        </w:rPr>
+        <w:t xml:space="preserve"> ///</w:t>
+      </w:r>
+    </w:p>
+    <w:p>
+      <w:pPr>
+        <w:rPr>
+          <w:noProof/>
+        </w:rPr>
+      </w:pPr>
+      <w:r>
+        <w:rPr>
+          <w:noProof/>
+        </w:rPr>
+        <w:t>Questao_Correta(</w:t>
+      </w:r>
+      <w:r>
+        <w:rPr>
+          <w:noProof/>
+          <w:u w:val="single"/>
+        </w:rPr>
+        <w:t>id_questa</w:t>
+      </w:r>
+      <w:r>
+        <w:rPr>
+          <w:noProof/>
+          <w:u w:val="single"/>
+        </w:rPr>
+        <w:t>o</w:t>
+      </w:r>
+      <w:r>
+        <w:rPr>
+          <w:noProof/>
+          <w:u w:val="single"/>
+        </w:rPr>
+        <w:t>_correta</w:t>
+      </w:r>
+      <w:r>
+        <w:rPr>
+          <w:noProof/>
+        </w:rPr>
+        <w:t>, valor, #id_questao)</w:t>
+      </w:r>
+    </w:p>
+    <w:p>
+      <w:pPr>
+        <w:rPr>
+          <w:noProof/>
+        </w:rPr>
+      </w:pPr>
+      <w:r>
+        <w:rPr>
+          <w:noProof/>
+        </w:rPr>
+        <w:t>Questao_Alternativa(</w:t>
+      </w:r>
+      <w:r>
+        <w:rPr>
+          <w:noProof/>
+          <w:u w:val="single"/>
+        </w:rPr>
+        <w:t>id_questa</w:t>
+      </w:r>
+      <w:r>
+        <w:rPr>
+          <w:noProof/>
+          <w:u w:val="single"/>
+        </w:rPr>
+        <w:t>o_alternativa</w:t>
+      </w:r>
+      <w:r>
+        <w:rPr>
+          <w:noProof/>
+        </w:rPr>
+        <w:t>, valor, #id_questao)</w:t>
+      </w:r>
+    </w:p>
+    <w:p>
+      <w:pPr>
+        <w:rPr>
+          <w:noProof/>
+        </w:rPr>
+      </w:pPr>
+      <w:r>
+        <w:rPr>
+          <w:noProof/>
+        </w:rPr>
+        <w:t>Questao_Trabalho(</w:t>
+      </w:r>
+      <w:r>
+        <w:rPr>
+          <w:noProof/>
+          <w:u w:val="single"/>
+        </w:rPr>
+        <w:t>id_questao_trabalho</w:t>
+      </w:r>
+      <w:r>
+        <w:rPr>
+          <w:noProof/>
+        </w:rPr>
+        <w:t>, #id_questao, #id_trabalho)</w:t>
+      </w:r>
+    </w:p>
+    <w:p>
+      <w:pPr>
+        <w:rPr>
+          <w:noProof/>
+        </w:rPr>
+      </w:pPr>
+      <w:r>
+        <w:rPr>
+          <w:noProof/>
+        </w:rPr>
+        <w:t>Questao_Prova(</w:t>
+      </w:r>
+      <w:r>
+        <w:rPr>
+          <w:noProof/>
+          <w:u w:val="single"/>
+        </w:rPr>
+        <w:t>id_questao_</w:t>
+      </w:r>
+      <w:r>
+        <w:rPr>
+          <w:noProof/>
+          <w:u w:val="single"/>
+        </w:rPr>
+        <w:t>prova</w:t>
+      </w:r>
+      <w:r>
+        <w:rPr>
+          <w:noProof/>
+        </w:rPr>
+        <w:t>, #id_questao, #id_prova)</w:t>
+      </w:r>
+    </w:p>
+    <w:p>
+      <w:pPr>
+        <w:rPr>
+          <w:noProof/>
+        </w:rPr>
+      </w:pPr>
+      <w:r>
+        <w:rPr>
+          <w:noProof/>
+        </w:rPr>
+        <w:t>Discord(</w:t>
+      </w:r>
+      <w:r>
+        <w:rPr>
+          <w:noProof/>
+          <w:u w:val="single"/>
+        </w:rPr>
+        <w:t>id_discord</w:t>
+      </w:r>
+      <w:r>
+        <w:rPr>
+          <w:noProof/>
+        </w:rPr>
+        <w:t>, notificacoes, provas_trabalhos)</w:t>
+      </w:r>
+      <w:r>
+        <w:rPr>
+          <w:noProof/>
+        </w:rPr>
+        <w:t xml:space="preserve"> ///</w:t>
+      </w:r>
+    </w:p>
+    <w:p>
+      <w:pPr>
+        <w:rPr>
+          <w:noProof/>
+        </w:rPr>
+      </w:pPr>
+      <w:r>
+        <w:rPr>
+          <w:noProof/>
+        </w:rPr>
+        <w:t>Presenca(</w:t>
+      </w:r>
+      <w:r>
+        <w:rPr>
+          <w:noProof/>
+          <w:u w:val="single"/>
+        </w:rPr>
+        <w:t>id_presenca</w:t>
+      </w:r>
+      <w:r>
+        <w:rPr>
+          <w:noProof/>
+        </w:rPr>
         <w:t xml:space="preserve">, </w:t>
       </w:r>
       <w:r>
         <w:rPr>
           <w:noProof/>
         </w:rPr>
-        <w:t>inicio</w:t>
-      </w:r>
-      <w:r>
-        <w:rPr>
-          <w:noProof/>
-        </w:rPr>
-        <w:t>, #id_aluno, #id_prova)</w:t>
-      </w:r>
-    </w:p>
-    <w:p>
-      <w:pPr>
-        <w:rPr>
-          <w:noProof/>
-        </w:rPr>
-      </w:pPr>
-      <w:r>
-        <w:rPr>
-          <w:noProof/>
-        </w:rPr>
-        <w:t>Resposta_Aluno(</w:t>
-      </w:r>
-      <w:r>
-        <w:rPr>
-          <w:noProof/>
-          <w:u w:val="single"/>
-        </w:rPr>
-        <w:t>id_resposta_aluno</w:t>
-      </w:r>
-      <w:r>
-        <w:rPr>
-          <w:noProof/>
-        </w:rPr>
-        <w:t>, #id_aluno, resposta</w:t>
-      </w:r>
-      <w:r>
-        <w:rPr>
-          <w:noProof/>
-        </w:rPr>
-        <w:t>, #id_questao</w:t>
-      </w:r>
-      <w:r>
-        <w:rPr>
-          <w:noProof/>
-        </w:rPr>
-        <w:t>)</w:t>
-      </w:r>
-    </w:p>
-    <w:p>
-      <w:pPr>
-        <w:rPr>
-          <w:noProof/>
-        </w:rPr>
-      </w:pPr>
-      <w:r>
-        <w:rPr>
-          <w:noProof/>
-        </w:rPr>
-        <w:t>Nota</w:t>
-      </w:r>
-      <w:r>
-        <w:rPr>
-          <w:noProof/>
-        </w:rPr>
-        <w:t>_Trabalho</w:t>
-      </w:r>
-      <w:r>
-        <w:rPr>
-          <w:noProof/>
-        </w:rPr>
-        <w:t>(</w:t>
-      </w:r>
-      <w:r>
-        <w:rPr>
-          <w:noProof/>
-          <w:u w:val="single"/>
-        </w:rPr>
-        <w:t>id_nota</w:t>
-      </w:r>
-      <w:r>
-        <w:rPr>
-          <w:noProof/>
-          <w:u w:val="single"/>
-        </w:rPr>
-        <w:t>_trabalho</w:t>
-      </w:r>
-      <w:r>
-        <w:rPr>
-          <w:noProof/>
-        </w:rPr>
-        <w:t>, valor, #id_trabalho</w:t>
-      </w:r>
-      <w:r>
-        <w:rPr>
-          <w:noProof/>
-        </w:rPr>
-        <w:t>, #id_aluno</w:t>
-      </w:r>
-      <w:r>
-        <w:rPr>
-          <w:noProof/>
-        </w:rPr>
-        <w:t>)</w:t>
-      </w:r>
-    </w:p>
-    <w:p>
-      <w:pPr>
-        <w:rPr>
-          <w:noProof/>
-        </w:rPr>
-      </w:pPr>
-      <w:r>
-        <w:rPr>
-          <w:noProof/>
-        </w:rPr>
-        <w:t>Nota_Prova(</w:t>
-      </w:r>
-      <w:r>
-        <w:rPr>
-          <w:noProof/>
-          <w:u w:val="single"/>
-        </w:rPr>
-        <w:t>id_nota</w:t>
-      </w:r>
-      <w:r>
-        <w:rPr>
-          <w:noProof/>
-          <w:u w:val="single"/>
-        </w:rPr>
-        <w:t>_prova</w:t>
-      </w:r>
-      <w:r>
-        <w:rPr>
-          <w:noProof/>
-        </w:rPr>
-        <w:t>, valor, #id_prova, #id_aluno)</w:t>
-      </w:r>
-    </w:p>
-    <w:p>
-      <w:pPr>
-        <w:rPr>
-          <w:noProof/>
-        </w:rPr>
-      </w:pPr>
-      <w:r>
-        <w:rPr>
-          <w:noProof/>
-        </w:rPr>
-        <w:t>Questao(</w:t>
-      </w:r>
-      <w:r>
-        <w:rPr>
-          <w:noProof/>
-          <w:u w:val="single"/>
-        </w:rPr>
-        <w:t>id_questao</w:t>
-      </w:r>
-      <w:r>
-        <w:rPr>
-          <w:noProof/>
-        </w:rPr>
-        <w:t>, pergunta, tipo)</w:t>
-      </w:r>
-    </w:p>
-    <w:p>
-      <w:pPr>
-        <w:rPr>
-          <w:noProof/>
-        </w:rPr>
-      </w:pPr>
-      <w:r>
-        <w:rPr>
-          <w:noProof/>
-        </w:rPr>
-        <w:t>Questao_Correta(</w:t>
-      </w:r>
-      <w:r>
-        <w:rPr>
-          <w:noProof/>
-          <w:u w:val="single"/>
-        </w:rPr>
-        <w:t>id_questa</w:t>
-      </w:r>
-      <w:r>
-        <w:rPr>
-          <w:noProof/>
-          <w:u w:val="single"/>
-        </w:rPr>
-        <w:t>o</w:t>
-      </w:r>
-      <w:r>
-        <w:rPr>
-          <w:noProof/>
-          <w:u w:val="single"/>
-        </w:rPr>
-        <w:t>_correta</w:t>
-      </w:r>
-      <w:r>
-        <w:rPr>
-          <w:noProof/>
-        </w:rPr>
-        <w:t>, valor, #id_questao)</w:t>
-      </w:r>
-    </w:p>
-    <w:p>
-      <w:pPr>
-        <w:rPr>
-          <w:noProof/>
-        </w:rPr>
-      </w:pPr>
-      <w:r>
-        <w:rPr>
-          <w:noProof/>
-        </w:rPr>
-        <w:t>Questao_Alternativa(</w:t>
-      </w:r>
-      <w:r>
-        <w:rPr>
-          <w:noProof/>
-          <w:u w:val="single"/>
-        </w:rPr>
-        <w:t>id_questa</w:t>
-      </w:r>
-      <w:r>
-        <w:rPr>
-          <w:noProof/>
-          <w:u w:val="single"/>
-        </w:rPr>
-        <w:t>o_alternativa</w:t>
-      </w:r>
-      <w:r>
-        <w:rPr>
-          <w:noProof/>
-        </w:rPr>
-        <w:t>, valor, #id_questao)</w:t>
-      </w:r>
-    </w:p>
-    <w:p>
-      <w:pPr>
-        <w:rPr>
-          <w:noProof/>
-        </w:rPr>
-      </w:pPr>
-      <w:r>
-        <w:rPr>
-          <w:noProof/>
-        </w:rPr>
-        <w:t>Questao_Trabalho(</w:t>
-      </w:r>
-      <w:r>
-        <w:rPr>
-          <w:noProof/>
-          <w:u w:val="single"/>
-        </w:rPr>
-        <w:t>id_questao_trabalho</w:t>
-      </w:r>
-      <w:r>
-        <w:rPr>
-          <w:noProof/>
-        </w:rPr>
-        <w:t>, #id_questao, #id_trabalho)</w:t>
-      </w:r>
-    </w:p>
-    <w:p>
-      <w:pPr>
-        <w:rPr>
-          <w:noProof/>
-        </w:rPr>
-      </w:pPr>
-      <w:r>
-        <w:rPr>
-          <w:noProof/>
-        </w:rPr>
-        <w:t>Questao_Prova(</w:t>
-      </w:r>
-      <w:r>
-        <w:rPr>
-          <w:noProof/>
-          <w:u w:val="single"/>
-        </w:rPr>
-        <w:t>id_questao_</w:t>
-      </w:r>
-      <w:r>
-        <w:rPr>
-          <w:noProof/>
-          <w:u w:val="single"/>
-        </w:rPr>
-        <w:t>prova</w:t>
-      </w:r>
-      <w:r>
-        <w:rPr>
-          <w:noProof/>
-        </w:rPr>
-        <w:t>, #id_questao, #id_prova)</w:t>
-      </w:r>
-    </w:p>
-    <w:p>
-      <w:pPr>
-        <w:rPr>
-          <w:noProof/>
-        </w:rPr>
-      </w:pPr>
-      <w:r>
-        <w:rPr>
-          <w:noProof/>
-        </w:rPr>
-        <w:t>Discord(</w:t>
-      </w:r>
-      <w:r>
-        <w:rPr>
-          <w:noProof/>
-          <w:u w:val="single"/>
-        </w:rPr>
-        <w:t>id_discord</w:t>
-      </w:r>
-      <w:r>
-        <w:rPr>
-          <w:noProof/>
-        </w:rPr>
-        <w:t>, notificacoes, provas_trabalhos)</w:t>
-      </w:r>
-    </w:p>
-    <w:p>
-      <w:pPr>
-        <w:rPr>
-          <w:noProof/>
-        </w:rPr>
-      </w:pPr>
-      <w:r>
-        <w:rPr>
-          <w:noProof/>
-        </w:rPr>
-        <w:t>Presenca(</w:t>
-      </w:r>
-      <w:r>
-        <w:rPr>
-          <w:noProof/>
-          <w:u w:val="single"/>
-        </w:rPr>
-        <w:t>id_presenca</w:t>
-      </w:r>
-      <w:r>
-        <w:rPr>
-          <w:noProof/>
-        </w:rPr>
-        <w:t>, #id_aula, #id_aluno</w:t>
-      </w:r>
-      <w:r>
-        <w:rPr>
-          <w:noProof/>
-        </w:rPr>
-        <w:t>, valor</w:t>
-      </w:r>
-      <w:r>
-        <w:rPr>
-          <w:noProof/>
-        </w:rPr>
-        <w:t>)</w:t>
+        <w:t xml:space="preserve">valor, </w:t>
+      </w:r>
+      <w:r>
+        <w:rPr>
+          <w:noProof/>
+        </w:rPr>
+        <w:t>#id_aula, #id_aluno)</w:t>
       </w:r>
     </w:p>
     <w:sectPr>

</xml_diff>

<commit_message>
colocando tudo, e eai sor, td blz? -Vitor... socorro
</commit_message>
<xml_diff>
--- a/Modelagem Logica/Modelagem Logica.docx
+++ b/Modelagem Logica/Modelagem Logica.docx
@@ -1891,44 +1891,6 @@
           <w:noProof/>
         </w:rPr>
         <w:t xml:space="preserve"> ///</w:t>
-      </w:r>
-    </w:p>
-    <w:p>
-      <w:pPr>
-        <w:rPr>
-          <w:noProof/>
-        </w:rPr>
-      </w:pPr>
-      <w:r>
-        <w:rPr>
-          <w:noProof/>
-        </w:rPr>
-        <w:t>Presenca(</w:t>
-      </w:r>
-      <w:r>
-        <w:rPr>
-          <w:noProof/>
-          <w:u w:val="single"/>
-        </w:rPr>
-        <w:t>id_presenca</w:t>
-      </w:r>
-      <w:r>
-        <w:rPr>
-          <w:noProof/>
-        </w:rPr>
-        <w:t xml:space="preserve">, </w:t>
-      </w:r>
-      <w:r>
-        <w:rPr>
-          <w:noProof/>
-        </w:rPr>
-        <w:t xml:space="preserve">valor, </w:t>
-      </w:r>
-      <w:r>
-        <w:rPr>
-          <w:noProof/>
-        </w:rPr>
-        <w:t>#id_aula, #id_aluno)</w:t>
       </w:r>
     </w:p>
     <w:sectPr>

</xml_diff>